<commit_message>
Actualización de las urls adjuntas al documento
</commit_message>
<xml_diff>
--- a/NoFuncional/Informe de Pruebas de Carga y Estrés de API.docx
+++ b/NoFuncional/Informe de Pruebas de Carga y Estrés de API.docx
@@ -647,10 +647,6 @@
     <w:p>
       <w:pPr>
         <w:spacing w:after="80" w:line="276" w:lineRule="auto"/>
-        <w:rPr>
-          <w:rFonts w:cs="Calibri"/>
-          <w:lang w:val="es-CO"/>
-        </w:rPr>
       </w:pPr>
       <w:r>
         <w:rPr>
@@ -693,10 +689,8 @@
         <w:r>
           <w:rPr>
             <w:rStyle w:val="Hipervnculo"/>
-            <w:rFonts w:cs="Calibri"/>
-            <w:lang w:val="es-CO"/>
           </w:rPr>
-          <w:t>https://github.com/AnderGGomez/performace_test/tree/main/NoFuncional/01-150%20Users/HTML_REPORT</w:t>
+          <w:t>https://github.com/AnderGGomez/analista_funcional_test/tree/main/NoFuncional/01-150%20Users/HTML_REPORT</w:t>
         </w:r>
       </w:hyperlink>
     </w:p>
@@ -712,10 +706,6 @@
     <w:p>
       <w:pPr>
         <w:spacing w:after="80" w:line="276" w:lineRule="auto"/>
-        <w:rPr>
-          <w:rFonts w:cs="Calibri"/>
-          <w:lang w:val="es-CO"/>
-        </w:rPr>
       </w:pPr>
       <w:r>
         <w:rPr>
@@ -731,25 +721,7 @@
           <w:bCs/>
           <w:lang w:val="es-CO"/>
         </w:rPr>
-        <w:t xml:space="preserve">pruebas de </w:t>
-      </w:r>
-      <w:r>
-        <w:rPr>
-          <w:rFonts w:cs="Calibri"/>
-          <w:b/>
-          <w:bCs/>
-          <w:lang w:val="es-CO"/>
-        </w:rPr>
-        <w:t>estrés</w:t>
-      </w:r>
-      <w:r>
-        <w:rPr>
-          <w:rFonts w:cs="Calibri"/>
-          <w:b/>
-          <w:bCs/>
-          <w:lang w:val="es-CO"/>
-        </w:rPr>
-        <w:t xml:space="preserve"> </w:t>
+        <w:t xml:space="preserve">pruebas de estrés </w:t>
       </w:r>
       <w:r>
         <w:rPr>
@@ -762,26 +734,8 @@
         <w:r>
           <w:rPr>
             <w:rStyle w:val="Hipervnculo"/>
-            <w:rFonts w:cs="Calibri"/>
-            <w:lang w:val="es-CO"/>
           </w:rPr>
-          <w:t>https://github.com/AnderGGomez/performace_test/tree/main/NoFuncional/02-100%20to%201000%20Users/HTML_</w:t>
-        </w:r>
-        <w:r>
-          <w:rPr>
-            <w:rStyle w:val="Hipervnculo"/>
-            <w:rFonts w:cs="Calibri"/>
-            <w:lang w:val="es-CO"/>
-          </w:rPr>
-          <w:t>R</w:t>
-        </w:r>
-        <w:r>
-          <w:rPr>
-            <w:rStyle w:val="Hipervnculo"/>
-            <w:rFonts w:cs="Calibri"/>
-            <w:lang w:val="es-CO"/>
-          </w:rPr>
-          <w:t>EPORT</w:t>
+          <w:t>https://github.com/AnderGGomez/analista_funcional_test/tree/main/NoFuncional/02-100%20to%201000%20Users/HTML_REPORT</w:t>
         </w:r>
       </w:hyperlink>
     </w:p>
@@ -2176,6 +2130,7 @@
   <w:style w:type="character" w:default="1" w:styleId="Fuentedeprrafopredeter">
     <w:name w:val="Default Paragraph Font"/>
     <w:uiPriority w:val="1"/>
+    <w:semiHidden/>
     <w:unhideWhenUsed/>
   </w:style>
   <w:style w:type="table" w:default="1" w:styleId="Tablanormal">

</xml_diff>